<commit_message>
Added "Semester" to EER, definitely finished now
</commit_message>
<xml_diff>
--- a/Plan van Aanpak.docx
+++ b/Plan van Aanpak.docx
@@ -271,7 +271,7 @@
               </mc:Choice>
               <mc:Fallback>
                 <w:pict>
-                  <v:group w14:anchorId="1405034A" id="Groep 149" o:spid="_x0000_s1026" style="position:absolute;margin-left:0;margin-top:0;width:8in;height:95.7pt;z-index:251662336;mso-width-percent:941;mso-height-percent:121;mso-top-percent:23;mso-position-horizontal:center;mso-position-horizontal-relative:page;mso-position-vertical-relative:page;mso-width-percent:941;mso-height-percent:121;mso-top-percent:23" coordorigin="" coordsize="73152,12161" o:gfxdata="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">
+                  <v:group w14:anchorId="258BD0AC" id="Groep 149" o:spid="_x0000_s1026" style="position:absolute;margin-left:0;margin-top:0;width:8in;height:95.7pt;z-index:251662336;mso-width-percent:941;mso-height-percent:121;mso-top-percent:23;mso-position-horizontal:center;mso-position-horizontal-relative:page;mso-position-vertical-relative:page;mso-width-percent:941;mso-height-percent:121;mso-top-percent:23" coordorigin="" coordsize="73152,12161" o:gfxdata="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">
                     <v:shape id="Rechthoek 51" o:spid="_x0000_s1027" style="position:absolute;width:73152;height:11303;visibility:visible;mso-wrap-style:square;v-text-anchor:middle" coordsize="7312660,1129665" o:gfxdata="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" path="m,l7312660,r,1129665l3619500,733425,,1091565,,xe" fillcolor="#5b9bd5 [3204]" stroked="f" strokeweight="1pt">
                       <v:stroke joinstyle="miter"/>
                       <v:path arrowok="t" o:connecttype="custom" o:connectlocs="0,0;7315200,0;7315200,1130373;3620757,733885;0,1092249;0,0" o:connectangles="0,0,0,0,0,0"/>
@@ -753,8 +753,6 @@
             <w:br w:type="page"/>
           </w:r>
         </w:p>
-        <w:bookmarkStart w:id="0" w:name="_GoBack" w:displacedByCustomXml="next"/>
-        <w:bookmarkEnd w:id="0" w:displacedByCustomXml="next"/>
       </w:sdtContent>
     </w:sdt>
     <w:sdt>
@@ -2133,7 +2131,7 @@
           <w:lang w:val="nl-NL"/>
         </w:rPr>
       </w:pPr>
-      <w:bookmarkStart w:id="1" w:name="_Toc451415638"/>
+      <w:bookmarkStart w:id="0" w:name="_Toc451415638"/>
       <w:r>
         <w:rPr>
           <w:lang w:val="nl-NL"/>
@@ -2155,7 +2153,7 @@
         <w:lastRenderedPageBreak/>
         <w:t>De opdracht</w:t>
       </w:r>
-      <w:bookmarkEnd w:id="1"/>
+      <w:bookmarkEnd w:id="0"/>
     </w:p>
     <w:p>
       <w:pPr>
@@ -2272,13 +2270,77 @@
           <w:lang w:val="nl-NL"/>
         </w:rPr>
       </w:pPr>
-      <w:bookmarkStart w:id="2" w:name="_Toc451415639"/>
+      <w:bookmarkStart w:id="1" w:name="_Toc451415639"/>
       <w:r>
         <w:rPr>
           <w:lang w:val="nl-NL"/>
         </w:rPr>
         <w:t>Achtergronden</w:t>
       </w:r>
+      <w:bookmarkEnd w:id="1"/>
+    </w:p>
+    <w:p>
+      <w:pPr>
+        <w:spacing w:after="0"/>
+        <w:rPr>
+          <w:lang w:val="nl-NL"/>
+        </w:rPr>
+      </w:pPr>
+      <w:r>
+        <w:rPr>
+          <w:lang w:val="nl-NL"/>
+        </w:rPr>
+        <w:t xml:space="preserve">De HHS is een leerinstantie die zich bezig houdt met leertrajecten in Nederland maar ook in het buitenland. </w:t>
+      </w:r>
+      <w:r>
+        <w:rPr>
+          <w:lang w:val="nl-NL"/>
+        </w:rPr>
+        <w:t>Binnen De HHS is dit project bedoelt voor het Bureau Internationalisering. Dit is het bureau dat alle buitenlandse trajecten opzet en bijhoudt.</w:t>
+      </w:r>
+    </w:p>
+    <w:p>
+      <w:pPr>
+        <w:spacing w:after="0"/>
+        <w:rPr>
+          <w:lang w:val="nl-NL"/>
+        </w:rPr>
+      </w:pPr>
+      <w:r>
+        <w:rPr>
+          <w:lang w:val="nl-NL"/>
+        </w:rPr>
+        <w:t xml:space="preserve">Het project wordt gestart omdat de Coördinator Internationalisering om deze applicatie heeft gevraagd bij </w:t>
+      </w:r>
+      <w:proofErr w:type="spellStart"/>
+      <w:r>
+        <w:rPr>
+          <w:lang w:val="nl-NL"/>
+        </w:rPr>
+        <w:t>Quintor</w:t>
+      </w:r>
+      <w:proofErr w:type="spellEnd"/>
+      <w:r>
+        <w:rPr>
+          <w:lang w:val="nl-NL"/>
+        </w:rPr>
+        <w:t>. Vervolgens is deze opdracht doorgegeven aan de studenten van HBO-ICT Software Engineering, waaronder wij.</w:t>
+      </w:r>
+    </w:p>
+    <w:p>
+      <w:pPr>
+        <w:pStyle w:val="Kop2"/>
+        <w:rPr>
+          <w:lang w:val="nl-NL"/>
+        </w:rPr>
+      </w:pPr>
+      <w:bookmarkStart w:id="2" w:name="_Toc451415640"/>
+      <w:r>
+        <w:rPr>
+          <w:lang w:val="nl-NL"/>
+        </w:rPr>
+        <w:t>De doelstelling</w:t>
+      </w:r>
       <w:bookmarkEnd w:id="2"/>
     </w:p>
     <w:p>
@@ -2292,14 +2354,30 @@
         <w:rPr>
           <w:lang w:val="nl-NL"/>
         </w:rPr>
-        <w:t xml:space="preserve">De HHS is een leerinstantie die zich bezig houdt met leertrajecten in Nederland maar ook in het buitenland. </w:t>
-      </w:r>
-      <w:r>
-        <w:rPr>
-          <w:lang w:val="nl-NL"/>
-        </w:rPr>
-        <w:t>Binnen De HHS is dit project bedoelt voor het Bureau Internationalisering. Dit is het bureau dat alle buitenlandse trajecten opzet en bijhoudt.</w:t>
-      </w:r>
+        <w:t>Wat</w:t>
+      </w:r>
+      <w:r>
+        <w:rPr>
+          <w:lang w:val="nl-NL"/>
+        </w:rPr>
+        <w:t xml:space="preserve"> dat we willen bereiken met dit project is het maken van een applicatie die het bijhouden van internationale studenten versimpeld en hier meer overzicht in geeft.</w:t>
+      </w:r>
+    </w:p>
+    <w:p>
+      <w:pPr>
+        <w:pStyle w:val="Kop2"/>
+        <w:rPr>
+          <w:lang w:val="nl-NL"/>
+        </w:rPr>
+      </w:pPr>
+      <w:bookmarkStart w:id="3" w:name="_Toc451415641"/>
+      <w:r>
+        <w:rPr>
+          <w:lang w:val="nl-NL"/>
+        </w:rPr>
+        <w:t>Het projectresultaat</w:t>
+      </w:r>
+      <w:bookmarkEnd w:id="3"/>
     </w:p>
     <w:p>
       <w:pPr>
@@ -2312,21 +2390,7 @@
         <w:rPr>
           <w:lang w:val="nl-NL"/>
         </w:rPr>
-        <w:t xml:space="preserve">Het project wordt gestart omdat de Coördinator Internationalisering om deze applicatie heeft gevraagd bij </w:t>
-      </w:r>
-      <w:proofErr w:type="spellStart"/>
-      <w:r>
-        <w:rPr>
-          <w:lang w:val="nl-NL"/>
-        </w:rPr>
-        <w:t>Quintor</w:t>
-      </w:r>
-      <w:proofErr w:type="spellEnd"/>
-      <w:r>
-        <w:rPr>
-          <w:lang w:val="nl-NL"/>
-        </w:rPr>
-        <w:t>. Vervolgens is deze opdracht doorgegeven aan de studenten van HBO-ICT Software Engineering, waaronder wij.</w:t>
+        <w:t>Wij zullen deze applicatie gaan maken, bestaande uit een Java applicatie die communiceert met een achterliggende database. De Java applicatie verzorgt het overzicht waar de opdrachtgever om heeft gevraagd en de database zorgt ervoor dat we informatie over de studenten kunnen opslaan en aanpassen.</w:t>
       </w:r>
     </w:p>
     <w:p>
@@ -2336,14 +2400,14 @@
           <w:lang w:val="nl-NL"/>
         </w:rPr>
       </w:pPr>
-      <w:bookmarkStart w:id="3" w:name="_Toc451415640"/>
-      <w:r>
-        <w:rPr>
-          <w:lang w:val="nl-NL"/>
-        </w:rPr>
-        <w:t>De doelstelling</w:t>
-      </w:r>
-      <w:bookmarkEnd w:id="3"/>
+      <w:bookmarkStart w:id="4" w:name="_Toc451415642"/>
+      <w:r>
+        <w:rPr>
+          <w:lang w:val="nl-NL"/>
+        </w:rPr>
+        <w:t>De afbakening</w:t>
+      </w:r>
+      <w:bookmarkEnd w:id="4"/>
     </w:p>
     <w:p>
       <w:pPr>
@@ -2356,14 +2420,16 @@
         <w:rPr>
           <w:lang w:val="nl-NL"/>
         </w:rPr>
-        <w:t>Wat</w:t>
-      </w:r>
-      <w:r>
-        <w:rPr>
-          <w:lang w:val="nl-NL"/>
-        </w:rPr>
-        <w:t xml:space="preserve"> dat we willen bereiken met dit project is het maken van een applicatie die het bijhouden van internationale studenten versimpeld en hier meer overzicht in geeft.</w:t>
-      </w:r>
+        <w:t>Iets dat wij niet gaan doen in dit project is de applicatie er visueel aantrekkelijk uit laten zien. Dit om tijd te besparen en ervoor te zorgen dat we meer tijd hebben om het programma goed te laten functioneren.</w:t>
+      </w:r>
+    </w:p>
+    <w:p>
+      <w:pPr>
+        <w:spacing w:after="0"/>
+        <w:rPr>
+          <w:lang w:val="nl-NL"/>
+        </w:rPr>
+      </w:pPr>
     </w:p>
     <w:p>
       <w:pPr>
@@ -2372,82 +2438,14 @@
           <w:lang w:val="nl-NL"/>
         </w:rPr>
       </w:pPr>
-      <w:bookmarkStart w:id="4" w:name="_Toc451415641"/>
-      <w:r>
-        <w:rPr>
-          <w:lang w:val="nl-NL"/>
-        </w:rPr>
-        <w:t>Het projectresultaat</w:t>
-      </w:r>
-      <w:bookmarkEnd w:id="4"/>
-    </w:p>
-    <w:p>
-      <w:pPr>
-        <w:spacing w:after="0"/>
-        <w:rPr>
-          <w:lang w:val="nl-NL"/>
-        </w:rPr>
-      </w:pPr>
-      <w:r>
-        <w:rPr>
-          <w:lang w:val="nl-NL"/>
-        </w:rPr>
-        <w:t>Wij zullen deze applicatie gaan maken, bestaande uit een Java applicatie die communiceert met een achterliggende database. De Java applicatie verzorgt het overzicht waar de opdrachtgever om heeft gevraagd en de database zorgt ervoor dat we informatie over de studenten kunnen opslaan en aanpassen.</w:t>
-      </w:r>
-    </w:p>
-    <w:p>
-      <w:pPr>
-        <w:pStyle w:val="Kop2"/>
-        <w:rPr>
-          <w:lang w:val="nl-NL"/>
-        </w:rPr>
-      </w:pPr>
-      <w:bookmarkStart w:id="5" w:name="_Toc451415642"/>
-      <w:r>
-        <w:rPr>
-          <w:lang w:val="nl-NL"/>
-        </w:rPr>
-        <w:t>De afbakening</w:t>
+      <w:bookmarkStart w:id="5" w:name="_Toc451415643"/>
+      <w:r>
+        <w:rPr>
+          <w:lang w:val="nl-NL"/>
+        </w:rPr>
+        <w:t>Programma van Eisen</w:t>
       </w:r>
       <w:bookmarkEnd w:id="5"/>
-    </w:p>
-    <w:p>
-      <w:pPr>
-        <w:spacing w:after="0"/>
-        <w:rPr>
-          <w:lang w:val="nl-NL"/>
-        </w:rPr>
-      </w:pPr>
-      <w:r>
-        <w:rPr>
-          <w:lang w:val="nl-NL"/>
-        </w:rPr>
-        <w:t>Iets dat wij niet gaan doen in dit project is de applicatie er visueel aantrekkelijk uit laten zien. Dit om tijd te besparen en ervoor te zorgen dat we meer tijd hebben om het programma goed te laten functioneren.</w:t>
-      </w:r>
-    </w:p>
-    <w:p>
-      <w:pPr>
-        <w:spacing w:after="0"/>
-        <w:rPr>
-          <w:lang w:val="nl-NL"/>
-        </w:rPr>
-      </w:pPr>
-    </w:p>
-    <w:p>
-      <w:pPr>
-        <w:pStyle w:val="Kop2"/>
-        <w:rPr>
-          <w:lang w:val="nl-NL"/>
-        </w:rPr>
-      </w:pPr>
-      <w:bookmarkStart w:id="6" w:name="_Toc451415643"/>
-      <w:r>
-        <w:rPr>
-          <w:lang w:val="nl-NL"/>
-        </w:rPr>
-        <w:t>Programma van Eisen</w:t>
-      </w:r>
-      <w:bookmarkEnd w:id="6"/>
     </w:p>
     <w:p>
       <w:pPr>
@@ -2572,6 +2570,19 @@
     </w:p>
     <w:p>
       <w:pPr>
+        <w:rPr>
+          <w:b/>
+        </w:rPr>
+      </w:pPr>
+      <w:r>
+        <w:rPr>
+          <w:b/>
+        </w:rPr>
+        <w:br w:type="page"/>
+      </w:r>
+    </w:p>
+    <w:p>
+      <w:pPr>
         <w:spacing w:after="0"/>
         <w:rPr>
           <w:b/>
@@ -2581,6 +2592,7 @@
         <w:rPr>
           <w:b/>
         </w:rPr>
+        <w:lastRenderedPageBreak/>
         <w:t>School</w:t>
       </w:r>
     </w:p>
@@ -2607,7 +2619,6 @@
         <w:spacing w:after="0"/>
       </w:pPr>
       <w:r>
-        <w:lastRenderedPageBreak/>
         <w:t>Land</w:t>
       </w:r>
     </w:p>
@@ -2652,22 +2663,6 @@
           <w:b/>
         </w:rPr>
       </w:pPr>
-    </w:p>
-    <w:p>
-      <w:pPr>
-        <w:spacing w:after="0"/>
-        <w:rPr>
-          <w:b/>
-        </w:rPr>
-      </w:pPr>
-    </w:p>
-    <w:p>
-      <w:pPr>
-        <w:spacing w:after="0"/>
-        <w:rPr>
-          <w:b/>
-        </w:rPr>
-      </w:pPr>
       <w:proofErr w:type="spellStart"/>
       <w:r>
         <w:rPr>
@@ -2778,10 +2773,6 @@
     <w:p>
       <w:pPr>
         <w:pStyle w:val="Lijstalinea"/>
-        <w:numPr>
-          <w:ilvl w:val="0"/>
-          <w:numId w:val="1"/>
-        </w:numPr>
         <w:spacing w:after="0"/>
       </w:pPr>
     </w:p>
@@ -2895,13 +2886,18 @@
     </w:p>
     <w:p>
       <w:pPr>
+        <w:pStyle w:val="Lijstalinea"/>
+        <w:numPr>
+          <w:ilvl w:val="0"/>
+          <w:numId w:val="1"/>
+        </w:numPr>
         <w:spacing w:after="0"/>
       </w:pPr>
-      <w:proofErr w:type="spellStart"/>
-      <w:r>
-        <w:t>todo</w:t>
-      </w:r>
-      <w:proofErr w:type="spellEnd"/>
+      <w:r>
+        <w:t>Periode</w:t>
+      </w:r>
+      <w:bookmarkStart w:id="6" w:name="_GoBack"/>
+      <w:bookmarkEnd w:id="6"/>
     </w:p>
     <w:p>
       <w:pPr>
@@ -2919,13 +2915,45 @@
     </w:p>
     <w:p>
       <w:pPr>
+        <w:pStyle w:val="Lijstalinea"/>
+        <w:numPr>
+          <w:ilvl w:val="0"/>
+          <w:numId w:val="1"/>
+        </w:numPr>
         <w:spacing w:after="0"/>
-      </w:pPr>
-      <w:proofErr w:type="spellStart"/>
-      <w:r>
-        <w:t>Todo</w:t>
-      </w:r>
-      <w:proofErr w:type="spellEnd"/>
+        <w:rPr>
+          <w:b/>
+        </w:rPr>
+      </w:pPr>
+      <w:r>
+        <w:t>Semesternaam</w:t>
+      </w:r>
+    </w:p>
+    <w:p>
+      <w:pPr>
+        <w:pStyle w:val="Lijstalinea"/>
+        <w:numPr>
+          <w:ilvl w:val="0"/>
+          <w:numId w:val="1"/>
+        </w:numPr>
+        <w:spacing w:after="0"/>
+      </w:pPr>
+      <w:r>
+        <w:t>Begindatum</w:t>
+      </w:r>
+    </w:p>
+    <w:p>
+      <w:pPr>
+        <w:pStyle w:val="Lijstalinea"/>
+        <w:numPr>
+          <w:ilvl w:val="0"/>
+          <w:numId w:val="1"/>
+        </w:numPr>
+        <w:spacing w:after="0"/>
+      </w:pPr>
+      <w:r>
+        <w:t>Einddatum</w:t>
+      </w:r>
     </w:p>
     <w:p>
       <w:pPr>
@@ -3147,6 +3175,7 @@
         <w:rPr>
           <w:lang w:val="nl-NL"/>
         </w:rPr>
+        <w:lastRenderedPageBreak/>
         <w:t>De randvoorwaarden</w:t>
       </w:r>
       <w:bookmarkEnd w:id="7"/>
@@ -3177,7 +3206,6 @@
         <w:rPr>
           <w:lang w:val="nl-NL"/>
         </w:rPr>
-        <w:lastRenderedPageBreak/>
         <w:t>De fasering en beheersplannen</w:t>
       </w:r>
       <w:bookmarkEnd w:id="8"/>
@@ -10092,7 +10120,7 @@
 </file>
 
 <file path=customXml/itemProps1.xml><?xml version="1.0" encoding="utf-8"?>
-<ds:datastoreItem xmlns:ds="http://schemas.openxmlformats.org/officeDocument/2006/customXml" ds:itemID="{39C6937D-3789-4135-8A69-E46F167527F4}">
+<ds:datastoreItem xmlns:ds="http://schemas.openxmlformats.org/officeDocument/2006/customXml" ds:itemID="{16505E80-CD5C-4B75-91A3-9BE889C0A4FE}">
   <ds:schemaRefs>
     <ds:schemaRef ds:uri="http://schemas.openxmlformats.org/officeDocument/2006/bibliography"/>
   </ds:schemaRefs>

</xml_diff>

<commit_message>
Added pva pers deel Stef to PVA
-
</commit_message>
<xml_diff>
--- a/Plan van Aanpak.docx
+++ b/Plan van Aanpak.docx
@@ -1,6 +1,6 @@
 
 <file path=word/document.xml><?xml version="1.0" encoding="utf-8"?>
-<w:document xmlns:wpc="http://schemas.microsoft.com/office/word/2010/wordprocessingCanvas" xmlns:cx="http://schemas.microsoft.com/office/drawing/2014/chartex" xmlns:cx1="http://schemas.microsoft.com/office/drawing/2015/9/8/chartex" xmlns:mc="http://schemas.openxmlformats.org/markup-compatibility/2006" xmlns:o="urn:schemas-microsoft-com:office:office" xmlns:r="http://schemas.openxmlformats.org/officeDocument/2006/relationships" xmlns:m="http://schemas.openxmlformats.org/officeDocument/2006/math" xmlns:v="urn:schemas-microsoft-com:vml" xmlns:wp14="http://schemas.microsoft.com/office/word/2010/wordprocessingDrawing" xmlns:wp="http://schemas.openxmlformats.org/drawingml/2006/wordprocessingDrawing" xmlns:w10="urn:schemas-microsoft-com:office:word" xmlns:w="http://schemas.openxmlformats.org/wordprocessingml/2006/main" xmlns:w14="http://schemas.microsoft.com/office/word/2010/wordml" xmlns:w15="http://schemas.microsoft.com/office/word/2012/wordml" xmlns:w16se="http://schemas.microsoft.com/office/word/2015/wordml/symex" xmlns:wpg="http://schemas.microsoft.com/office/word/2010/wordprocessingGroup" xmlns:wpi="http://schemas.microsoft.com/office/word/2010/wordprocessingInk" xmlns:wne="http://schemas.microsoft.com/office/word/2006/wordml" xmlns:wps="http://schemas.microsoft.com/office/word/2010/wordprocessingShape" mc:Ignorable="w14 w15 w16se wp14">
+<w:document xmlns:wpc="http://schemas.microsoft.com/office/word/2010/wordprocessingCanvas" xmlns:cx="http://schemas.microsoft.com/office/drawing/2014/chartex" xmlns:cx1="http://schemas.microsoft.com/office/drawing/2015/9/8/chartex" xmlns:cx2="http://schemas.microsoft.com/office/drawing/2015/10/21/chartex" xmlns:mc="http://schemas.openxmlformats.org/markup-compatibility/2006" xmlns:o="urn:schemas-microsoft-com:office:office" xmlns:r="http://schemas.openxmlformats.org/officeDocument/2006/relationships" xmlns:m="http://schemas.openxmlformats.org/officeDocument/2006/math" xmlns:v="urn:schemas-microsoft-com:vml" xmlns:wp14="http://schemas.microsoft.com/office/word/2010/wordprocessingDrawing" xmlns:wp="http://schemas.openxmlformats.org/drawingml/2006/wordprocessingDrawing" xmlns:w10="urn:schemas-microsoft-com:office:word" xmlns:w="http://schemas.openxmlformats.org/wordprocessingml/2006/main" xmlns:w14="http://schemas.microsoft.com/office/word/2010/wordml" xmlns:w15="http://schemas.microsoft.com/office/word/2012/wordml" xmlns:w16se="http://schemas.microsoft.com/office/word/2015/wordml/symex" xmlns:wpg="http://schemas.microsoft.com/office/word/2010/wordprocessingGroup" xmlns:wpi="http://schemas.microsoft.com/office/word/2010/wordprocessingInk" xmlns:wne="http://schemas.microsoft.com/office/word/2006/wordml" xmlns:wps="http://schemas.microsoft.com/office/word/2010/wordprocessingShape" mc:Ignorable="w14 w15 w16se wp14">
   <w:body>
     <w:sdt>
       <w:sdtPr>
@@ -20,6 +20,7 @@
           <w:r>
             <w:rPr>
               <w:noProof/>
+              <w:lang w:val="en-US"/>
             </w:rPr>
             <mc:AlternateContent>
               <mc:Choice Requires="wpg">
@@ -295,7 +296,7 @@
           <w:r>
             <w:rPr>
               <w:noProof/>
-              <w:lang w:eastAsia="en-GB"/>
+              <w:lang w:val="en-US"/>
             </w:rPr>
             <mc:AlternateContent>
               <mc:Choice Requires="wps">
@@ -504,6 +505,7 @@
           <w:r>
             <w:rPr>
               <w:noProof/>
+              <w:lang w:val="en-US"/>
             </w:rPr>
             <mc:AlternateContent>
               <mc:Choice Requires="wps">
@@ -611,6 +613,7 @@
                                   <w:dataBinding w:prefixMappings="xmlns:ns0='http://purl.org/dc/elements/1.1/' xmlns:ns1='http://schemas.openxmlformats.org/package/2006/metadata/core-properties' " w:xpath="/ns1:coreProperties[1]/ns0:subject[1]" w:storeItemID="{6C3C8BC8-F283-45AE-878A-BAB7291924A1}"/>
                                   <w:text/>
                                 </w:sdtPr>
+                                <w:sdtEndPr/>
                                 <w:sdtContent>
                                   <w:p>
                                     <w:pPr>
@@ -715,6 +718,7 @@
                             <w:dataBinding w:prefixMappings="xmlns:ns0='http://purl.org/dc/elements/1.1/' xmlns:ns1='http://schemas.openxmlformats.org/package/2006/metadata/core-properties' " w:xpath="/ns1:coreProperties[1]/ns0:subject[1]" w:storeItemID="{6C3C8BC8-F283-45AE-878A-BAB7291924A1}"/>
                             <w:text/>
                           </w:sdtPr>
+                          <w:sdtEndPr/>
                           <w:sdtContent>
                             <w:p>
                               <w:pPr>
@@ -758,7 +762,11 @@
     <w:sdt>
       <w:sdtPr>
         <w:rPr>
-          <w:lang w:val="nl-NL"/>
+          <w:rFonts w:asciiTheme="minorHAnsi" w:eastAsiaTheme="minorHAnsi" w:hAnsiTheme="minorHAnsi" w:cstheme="minorBidi"/>
+          <w:color w:val="auto"/>
+          <w:sz w:val="22"/>
+          <w:szCs w:val="22"/>
+          <w:lang w:val="nl-NL" w:eastAsia="en-US"/>
         </w:rPr>
         <w:id w:val="786162155"/>
         <w:docPartObj>
@@ -768,13 +776,8 @@
       </w:sdtPr>
       <w:sdtEndPr>
         <w:rPr>
-          <w:rFonts w:asciiTheme="minorHAnsi" w:eastAsiaTheme="minorHAnsi" w:hAnsiTheme="minorHAnsi" w:cstheme="minorBidi"/>
           <w:b/>
           <w:bCs/>
-          <w:color w:val="auto"/>
-          <w:sz w:val="22"/>
-          <w:szCs w:val="22"/>
-          <w:lang w:eastAsia="en-US"/>
         </w:rPr>
       </w:sdtEndPr>
       <w:sdtContent>
@@ -2896,8 +2899,6 @@
       <w:r>
         <w:t>Periode</w:t>
       </w:r>
-      <w:bookmarkStart w:id="6" w:name="_GoBack"/>
-      <w:bookmarkEnd w:id="6"/>
     </w:p>
     <w:p>
       <w:pPr>
@@ -3170,7 +3171,7 @@
           <w:lang w:val="nl-NL"/>
         </w:rPr>
       </w:pPr>
-      <w:bookmarkStart w:id="7" w:name="_Toc451415644"/>
+      <w:bookmarkStart w:id="6" w:name="_Toc451415644"/>
       <w:r>
         <w:rPr>
           <w:lang w:val="nl-NL"/>
@@ -3178,10 +3179,56 @@
         <w:lastRenderedPageBreak/>
         <w:t>De randvoorwaarden</w:t>
       </w:r>
+      <w:bookmarkEnd w:id="6"/>
+    </w:p>
+    <w:p>
+      <w:pPr>
+        <w:spacing w:after="0"/>
+        <w:rPr>
+          <w:lang w:val="nl-NL"/>
+        </w:rPr>
+      </w:pPr>
+      <w:r>
+        <w:rPr>
+          <w:lang w:val="nl-NL"/>
+        </w:rPr>
+        <w:t>De enige randvoorwaarde die wij opgelegd hebben gekregen is de opleverdatum. Deze valt in lesweek 8 van dit semester.</w:t>
+      </w:r>
+    </w:p>
+    <w:p>
+      <w:pPr>
+        <w:pStyle w:val="Kop1"/>
+        <w:rPr>
+          <w:lang w:val="nl-NL"/>
+        </w:rPr>
+      </w:pPr>
+      <w:bookmarkStart w:id="7" w:name="_Toc451415645"/>
+      <w:r>
+        <w:rPr>
+          <w:lang w:val="nl-NL"/>
+        </w:rPr>
+        <w:t>De fasering en beheersplannen</w:t>
+      </w:r>
       <w:bookmarkEnd w:id="7"/>
     </w:p>
     <w:p>
       <w:pPr>
+        <w:pStyle w:val="Kop2"/>
+        <w:rPr>
+          <w:lang w:val="nl-NL"/>
+        </w:rPr>
+      </w:pPr>
+      <w:bookmarkStart w:id="8" w:name="_Toc451415646"/>
+      <w:r>
+        <w:rPr>
+          <w:lang w:val="nl-NL"/>
+        </w:rPr>
+        <w:t>Tijdsplanning</w:t>
+      </w:r>
+      <w:bookmarkEnd w:id="8"/>
+    </w:p>
+    <w:p>
+      <w:pPr>
         <w:spacing w:after="0"/>
         <w:rPr>
           <w:lang w:val="nl-NL"/>
@@ -3191,24 +3238,28 @@
         <w:rPr>
           <w:lang w:val="nl-NL"/>
         </w:rPr>
-        <w:t>De enige randvoorwaarde die wij opgelegd hebben gekregen is de opleverdatum. Deze valt in lesweek 8 van dit semester.</w:t>
-      </w:r>
-    </w:p>
-    <w:p>
-      <w:pPr>
-        <w:pStyle w:val="Kop1"/>
-        <w:rPr>
-          <w:lang w:val="nl-NL"/>
-        </w:rPr>
-      </w:pPr>
-      <w:bookmarkStart w:id="8" w:name="_Toc451415645"/>
-      <w:r>
-        <w:rPr>
-          <w:lang w:val="nl-NL"/>
-        </w:rPr>
-        <w:t>De fasering en beheersplannen</w:t>
-      </w:r>
-      <w:bookmarkEnd w:id="8"/>
+        <w:t>Wij hebben het project opgedeeld in twee hoofdstukken: het maken van de database en het maken van de Java applicatie die met de database communiceert. De database zal af zijn aan het einde van week 4, de applicatie zal gebouwd worden in weken 5 tot en met 8.</w:t>
+      </w:r>
+    </w:p>
+    <w:p>
+      <w:pPr>
+        <w:spacing w:after="0"/>
+        <w:rPr>
+          <w:lang w:val="nl-NL"/>
+        </w:rPr>
+      </w:pPr>
+      <w:r>
+        <w:rPr>
+          <w:lang w:val="nl-NL"/>
+        </w:rPr>
+        <w:t>Een gedetailleerde planning is te vinden later in dit document</w:t>
+      </w:r>
+      <w:r>
+        <w:rPr>
+          <w:lang w:val="nl-NL"/>
+        </w:rPr>
+        <w:t>. Deze planning zal worden bewaard door minstens twee keer in de week bij elkaar te komen en onze voortgang aan elkaar te demonstreren. Wanneer de voortgang van een groepsgenoot achterligt zullen de taken van deze groepsgenoot worden verdeeld over de rest van de groep zodat de taak zo snel mogelijk wordt afgerond en er verder kan worden gewerkt aan het grote geheel.</w:t>
+      </w:r>
     </w:p>
     <w:p>
       <w:pPr>
@@ -3217,12 +3268,12 @@
           <w:lang w:val="nl-NL"/>
         </w:rPr>
       </w:pPr>
-      <w:bookmarkStart w:id="9" w:name="_Toc451415646"/>
-      <w:r>
-        <w:rPr>
-          <w:lang w:val="nl-NL"/>
-        </w:rPr>
-        <w:t>Tijdsplanning</w:t>
+      <w:bookmarkStart w:id="9" w:name="_Toc451415647"/>
+      <w:r>
+        <w:rPr>
+          <w:lang w:val="nl-NL"/>
+        </w:rPr>
+        <w:t>Kwaliteitsbewaking</w:t>
       </w:r>
       <w:bookmarkEnd w:id="9"/>
     </w:p>
@@ -3237,8 +3288,66 @@
         <w:rPr>
           <w:lang w:val="nl-NL"/>
         </w:rPr>
-        <w:t>Wij hebben het project opgedeeld in twee hoofdstukken: het maken van de database en het maken van de Java applicatie die met de database communiceert. De database zal af zijn aan het einde van week 4, de applicatie zal gebouwd worden in weken 5 tot en met 8.</w:t>
-      </w:r>
+        <w:t xml:space="preserve">De kwaliteit van het product zal worden bewaard door tijdens de voorgenoemde samenkomsten het voorlopige product met de </w:t>
+      </w:r>
+      <w:proofErr w:type="spellStart"/>
+      <w:r>
+        <w:rPr>
+          <w:lang w:val="nl-NL"/>
+        </w:rPr>
+        <w:t>requirements</w:t>
+      </w:r>
+      <w:proofErr w:type="spellEnd"/>
+      <w:r>
+        <w:rPr>
+          <w:lang w:val="nl-NL"/>
+        </w:rPr>
+        <w:t xml:space="preserve"> te vergelijken en te controleren op twee punten: worden alle </w:t>
+      </w:r>
+      <w:proofErr w:type="spellStart"/>
+      <w:r>
+        <w:rPr>
+          <w:lang w:val="nl-NL"/>
+        </w:rPr>
+        <w:t>requirements</w:t>
+      </w:r>
+      <w:proofErr w:type="spellEnd"/>
+      <w:r>
+        <w:rPr>
+          <w:lang w:val="nl-NL"/>
+        </w:rPr>
+        <w:t xml:space="preserve"> die relevant zijn voor het tot nu toe afgeronde werk ook bereikt en wijkt het product niet te ver af van de </w:t>
+      </w:r>
+      <w:proofErr w:type="spellStart"/>
+      <w:r>
+        <w:rPr>
+          <w:lang w:val="nl-NL"/>
+        </w:rPr>
+        <w:t>requirements</w:t>
+      </w:r>
+      <w:proofErr w:type="spellEnd"/>
+      <w:r>
+        <w:rPr>
+          <w:lang w:val="nl-NL"/>
+        </w:rPr>
+        <w:t>.</w:t>
+      </w:r>
+    </w:p>
+    <w:p>
+      <w:pPr>
+        <w:pStyle w:val="Kop2"/>
+        <w:rPr>
+          <w:lang w:val="nl-NL"/>
+        </w:rPr>
+      </w:pPr>
+      <w:bookmarkStart w:id="10" w:name="_Toc451415648"/>
+      <w:r>
+        <w:rPr>
+          <w:lang w:val="nl-NL"/>
+        </w:rPr>
+        <w:t>Begroting</w:t>
+      </w:r>
+      <w:bookmarkEnd w:id="10"/>
     </w:p>
     <w:p>
       <w:pPr>
@@ -3247,18 +3356,14 @@
           <w:lang w:val="nl-NL"/>
         </w:rPr>
       </w:pPr>
-      <w:r>
-        <w:rPr>
-          <w:lang w:val="nl-NL"/>
-        </w:rPr>
-        <w:t>Een gedetailleerde planning is te vinden later in dit document</w:t>
-      </w:r>
-      <w:r>
-        <w:rPr>
-          <w:lang w:val="nl-NL"/>
-        </w:rPr>
-        <w:t>. Deze planning zal worden bewaard door minstens twee keer in de week bij elkaar te komen en onze voortgang aan elkaar te demonstreren. Wanneer de voortgang van een groepsgenoot achterligt zullen de taken van deze groepsgenoot worden verdeeld over de rest van de groep zodat de taak zo snel mogelijk wordt afgerond en er verder kan worden gewerkt aan het grote geheel.</w:t>
-      </w:r>
+      <w:proofErr w:type="spellStart"/>
+      <w:r>
+        <w:rPr>
+          <w:lang w:val="nl-NL"/>
+        </w:rPr>
+        <w:t>Nvt</w:t>
+      </w:r>
+      <w:proofErr w:type="spellEnd"/>
     </w:p>
     <w:p>
       <w:pPr>
@@ -3267,14 +3372,14 @@
           <w:lang w:val="nl-NL"/>
         </w:rPr>
       </w:pPr>
-      <w:bookmarkStart w:id="10" w:name="_Toc451415647"/>
-      <w:r>
-        <w:rPr>
-          <w:lang w:val="nl-NL"/>
-        </w:rPr>
-        <w:t>Kwaliteitsbewaking</w:t>
-      </w:r>
-      <w:bookmarkEnd w:id="10"/>
+      <w:bookmarkStart w:id="11" w:name="_Toc451415649"/>
+      <w:r>
+        <w:rPr>
+          <w:lang w:val="nl-NL"/>
+        </w:rPr>
+        <w:t>Organisatie</w:t>
+      </w:r>
+      <w:bookmarkEnd w:id="11"/>
     </w:p>
     <w:p>
       <w:pPr>
@@ -3287,50 +3392,28 @@
         <w:rPr>
           <w:lang w:val="nl-NL"/>
         </w:rPr>
-        <w:t xml:space="preserve">De kwaliteit van het product zal worden bewaard door tijdens de voorgenoemde samenkomsten het voorlopige product met de </w:t>
-      </w:r>
-      <w:proofErr w:type="spellStart"/>
-      <w:r>
-        <w:rPr>
-          <w:lang w:val="nl-NL"/>
-        </w:rPr>
-        <w:t>requirements</w:t>
-      </w:r>
-      <w:proofErr w:type="spellEnd"/>
-      <w:r>
-        <w:rPr>
-          <w:lang w:val="nl-NL"/>
-        </w:rPr>
-        <w:t xml:space="preserve"> te vergelijken en te controleren op twee punten: worden alle </w:t>
-      </w:r>
-      <w:proofErr w:type="spellStart"/>
-      <w:r>
-        <w:rPr>
-          <w:lang w:val="nl-NL"/>
-        </w:rPr>
-        <w:t>requirements</w:t>
-      </w:r>
-      <w:proofErr w:type="spellEnd"/>
-      <w:r>
-        <w:rPr>
-          <w:lang w:val="nl-NL"/>
-        </w:rPr>
-        <w:t xml:space="preserve"> die relevant zijn voor het tot nu toe afgeronde werk ook bereikt en wijkt het product niet te ver af van de </w:t>
-      </w:r>
-      <w:proofErr w:type="spellStart"/>
-      <w:r>
-        <w:rPr>
-          <w:lang w:val="nl-NL"/>
-        </w:rPr>
-        <w:t>requirements</w:t>
-      </w:r>
-      <w:proofErr w:type="spellEnd"/>
-      <w:r>
-        <w:rPr>
-          <w:lang w:val="nl-NL"/>
-        </w:rPr>
-        <w:t>.</w:t>
-      </w:r>
+        <w:t>We hebben een team van 4 eerste</w:t>
+      </w:r>
+      <w:r>
+        <w:rPr>
+          <w:lang w:val="nl-NL"/>
+        </w:rPr>
+        <w:t xml:space="preserve">jaars HBO-ICT studenten die voor de richting Software Engineering hebben gekozen. </w:t>
+      </w:r>
+      <w:r>
+        <w:rPr>
+          <w:lang w:val="nl-NL"/>
+        </w:rPr>
+        <w:t>Wij zullen afwisselende rollen innemen tijdens vergaderingen. We hebben allemaal dezelfde bevoegdheden en zullen de verantwoordelijkheden eerlijk onderling verdelen.</w:t>
+      </w:r>
+    </w:p>
+    <w:p>
+      <w:pPr>
+        <w:spacing w:after="0"/>
+        <w:rPr>
+          <w:lang w:val="nl-NL"/>
+        </w:rPr>
+      </w:pPr>
     </w:p>
     <w:p>
       <w:pPr>
@@ -3339,96 +3422,14 @@
           <w:lang w:val="nl-NL"/>
         </w:rPr>
       </w:pPr>
-      <w:bookmarkStart w:id="11" w:name="_Toc451415648"/>
-      <w:r>
-        <w:rPr>
-          <w:lang w:val="nl-NL"/>
-        </w:rPr>
-        <w:t>Begroting</w:t>
-      </w:r>
-      <w:bookmarkEnd w:id="11"/>
-    </w:p>
-    <w:p>
-      <w:pPr>
-        <w:spacing w:after="0"/>
-        <w:rPr>
-          <w:lang w:val="nl-NL"/>
-        </w:rPr>
-      </w:pPr>
-      <w:proofErr w:type="spellStart"/>
-      <w:r>
-        <w:rPr>
-          <w:lang w:val="nl-NL"/>
-        </w:rPr>
-        <w:t>Nvt</w:t>
-      </w:r>
-      <w:proofErr w:type="spellEnd"/>
-    </w:p>
-    <w:p>
-      <w:pPr>
-        <w:pStyle w:val="Kop2"/>
-        <w:rPr>
-          <w:lang w:val="nl-NL"/>
-        </w:rPr>
-      </w:pPr>
-      <w:bookmarkStart w:id="12" w:name="_Toc451415649"/>
-      <w:r>
-        <w:rPr>
-          <w:lang w:val="nl-NL"/>
-        </w:rPr>
-        <w:t>Organisatie</w:t>
+      <w:bookmarkStart w:id="12" w:name="_Toc451415650"/>
+      <w:r>
+        <w:rPr>
+          <w:lang w:val="nl-NL"/>
+        </w:rPr>
+        <w:t>Informatie</w:t>
       </w:r>
       <w:bookmarkEnd w:id="12"/>
-    </w:p>
-    <w:p>
-      <w:pPr>
-        <w:spacing w:after="0"/>
-        <w:rPr>
-          <w:lang w:val="nl-NL"/>
-        </w:rPr>
-      </w:pPr>
-      <w:r>
-        <w:rPr>
-          <w:lang w:val="nl-NL"/>
-        </w:rPr>
-        <w:t>We hebben een team van 4 eerste</w:t>
-      </w:r>
-      <w:r>
-        <w:rPr>
-          <w:lang w:val="nl-NL"/>
-        </w:rPr>
-        <w:t xml:space="preserve">jaars HBO-ICT studenten die voor de richting Software Engineering hebben gekozen. </w:t>
-      </w:r>
-      <w:r>
-        <w:rPr>
-          <w:lang w:val="nl-NL"/>
-        </w:rPr>
-        <w:t>Wij zullen afwisselende rollen innemen tijdens vergaderingen. We hebben allemaal dezelfde bevoegdheden en zullen de verantwoordelijkheden eerlijk onderling verdelen.</w:t>
-      </w:r>
-    </w:p>
-    <w:p>
-      <w:pPr>
-        <w:spacing w:after="0"/>
-        <w:rPr>
-          <w:lang w:val="nl-NL"/>
-        </w:rPr>
-      </w:pPr>
-    </w:p>
-    <w:p>
-      <w:pPr>
-        <w:pStyle w:val="Kop2"/>
-        <w:rPr>
-          <w:lang w:val="nl-NL"/>
-        </w:rPr>
-      </w:pPr>
-      <w:bookmarkStart w:id="13" w:name="_Toc451415650"/>
-      <w:r>
-        <w:rPr>
-          <w:lang w:val="nl-NL"/>
-        </w:rPr>
-        <w:t>Informatie</w:t>
-      </w:r>
-      <w:bookmarkEnd w:id="13"/>
     </w:p>
     <w:p>
       <w:pPr>
@@ -3491,7 +3492,7 @@
           <w:lang w:val="nl-NL"/>
         </w:rPr>
       </w:pPr>
-      <w:bookmarkStart w:id="14" w:name="_Toc451415651"/>
+      <w:bookmarkStart w:id="13" w:name="_Toc451415651"/>
       <w:r>
         <w:rPr>
           <w:sz w:val="32"/>
@@ -3500,7 +3501,7 @@
         <w:lastRenderedPageBreak/>
         <w:t>Activiteitenplanning</w:t>
       </w:r>
-      <w:bookmarkEnd w:id="14"/>
+      <w:bookmarkEnd w:id="13"/>
     </w:p>
     <w:tbl>
       <w:tblPr>
@@ -8235,7 +8236,7 @@
           <w:lang w:val="nl-NL"/>
         </w:rPr>
       </w:pPr>
-      <w:bookmarkStart w:id="15" w:name="_Toc451415652"/>
+      <w:bookmarkStart w:id="14" w:name="_Toc451415652"/>
       <w:r>
         <w:rPr>
           <w:lang w:val="nl-NL"/>
@@ -8243,10 +8244,68 @@
         <w:lastRenderedPageBreak/>
         <w:t>Persoonlijke stukken groepsleden</w:t>
       </w:r>
+      <w:bookmarkEnd w:id="14"/>
+    </w:p>
+    <w:p>
+      <w:pPr>
+        <w:rPr>
+          <w:lang w:val="nl-NL"/>
+        </w:rPr>
+      </w:pPr>
+    </w:p>
+    <w:p>
+      <w:pPr>
+        <w:pStyle w:val="Kop2"/>
+        <w:rPr>
+          <w:lang w:val="nl-NL"/>
+        </w:rPr>
+      </w:pPr>
+      <w:bookmarkStart w:id="15" w:name="_Toc451415653"/>
+      <w:r>
+        <w:rPr>
+          <w:lang w:val="nl-NL"/>
+        </w:rPr>
+        <w:t>Bas de Waal</w:t>
+      </w:r>
       <w:bookmarkEnd w:id="15"/>
     </w:p>
     <w:p>
       <w:pPr>
+        <w:spacing w:after="0"/>
+        <w:rPr>
+          <w:lang w:val="nl-NL"/>
+        </w:rPr>
+      </w:pPr>
+      <w:r>
+        <w:rPr>
+          <w:lang w:val="nl-NL"/>
+        </w:rPr>
+        <w:t xml:space="preserve">Op het gebied van emotionele stabiliteit, heb ik een hoge score. Dit houd in dat ik mij niet snel zorgen over dingen maak. Hierdoor ben ik minder snel boos, ongerust of uitgelaten. Daarnaast sta ik open voor wensen en belangen van anderen. Een mindere kant van mij is dat ik mijn zaken niet altijd goed op orde heb. Dit komt door mijn flexibele houding waardoor ik wel beter tegen chaos kan. Ik ben ook een extravert persoon die vaak opzoek is naar gezelligheid. Ik treed daarom ook graag op de voorgrond. Als we het hebben over </w:t>
+      </w:r>
+      <w:proofErr w:type="spellStart"/>
+      <w:r>
+        <w:rPr>
+          <w:lang w:val="nl-NL"/>
+        </w:rPr>
+        <w:t>orginaliteit</w:t>
+      </w:r>
+      <w:proofErr w:type="spellEnd"/>
+      <w:r>
+        <w:rPr>
+          <w:lang w:val="nl-NL"/>
+        </w:rPr>
+        <w:t xml:space="preserve"> en intellectualiteit heb ik een hoge score. Ik treed graag buiten de paden en zit vol met ideeë</w:t>
+      </w:r>
+      <w:r>
+        <w:rPr>
+          <w:lang w:val="nl-NL"/>
+        </w:rPr>
+        <w:t>n.</w:t>
+      </w:r>
+    </w:p>
+    <w:p>
+      <w:pPr>
+        <w:spacing w:after="0"/>
         <w:rPr>
           <w:lang w:val="nl-NL"/>
         </w:rPr>
@@ -8259,144 +8318,45 @@
           <w:lang w:val="nl-NL"/>
         </w:rPr>
       </w:pPr>
-      <w:bookmarkStart w:id="16" w:name="_Toc451415653"/>
-      <w:r>
-        <w:rPr>
-          <w:lang w:val="nl-NL"/>
-        </w:rPr>
-        <w:t>Bas de Waal</w:t>
+      <w:bookmarkStart w:id="16" w:name="_Toc451415654"/>
+      <w:proofErr w:type="spellStart"/>
+      <w:r>
+        <w:rPr>
+          <w:lang w:val="nl-NL"/>
+        </w:rPr>
+        <w:t>Marouane</w:t>
+      </w:r>
+      <w:proofErr w:type="spellEnd"/>
+      <w:r>
+        <w:rPr>
+          <w:lang w:val="nl-NL"/>
+        </w:rPr>
+        <w:t xml:space="preserve"> </w:t>
+      </w:r>
+      <w:proofErr w:type="spellStart"/>
+      <w:r>
+        <w:rPr>
+          <w:lang w:val="nl-NL"/>
+        </w:rPr>
+        <w:t>Amlal</w:t>
       </w:r>
       <w:bookmarkEnd w:id="16"/>
+      <w:proofErr w:type="spellEnd"/>
     </w:p>
     <w:p>
       <w:pPr>
         <w:spacing w:after="0"/>
         <w:rPr>
-          <w:lang w:val="nl-NL"/>
-        </w:rPr>
-      </w:pPr>
-      <w:r>
-        <w:rPr>
-          <w:lang w:val="nl-NL"/>
-        </w:rPr>
-        <w:t xml:space="preserve">Op het gebied van emotionele stabiliteit, heb ik een hoge score. Dit houd in dat ik mij niet snel zorgen over dingen maak. Hierdoor ben ik minder snel boos, ongerust of uitgelaten. Daarnaast sta ik open voor wensen en belangen van anderen. Een mindere kant van mij is dat ik mijn zaken niet altijd goed op orde heb. Dit komt door mijn flexibele houding waardoor ik wel beter tegen chaos kan. Ik ben ook een extravert persoon die vaak opzoek is naar gezelligheid. Ik treed daarom ook graag op de voorgrond. Als we het hebben over </w:t>
-      </w:r>
-      <w:proofErr w:type="spellStart"/>
-      <w:r>
-        <w:rPr>
-          <w:lang w:val="nl-NL"/>
-        </w:rPr>
-        <w:t>orginaliteit</w:t>
-      </w:r>
-      <w:proofErr w:type="spellEnd"/>
-      <w:r>
-        <w:rPr>
-          <w:lang w:val="nl-NL"/>
-        </w:rPr>
-        <w:t xml:space="preserve"> en intellectualiteit heb ik een hoge score. Ik treed graag buiten de paden en zit vol met ideeë</w:t>
-      </w:r>
-      <w:r>
-        <w:rPr>
-          <w:lang w:val="nl-NL"/>
-        </w:rPr>
-        <w:t>n.</w:t>
-      </w:r>
-    </w:p>
-    <w:p>
-      <w:pPr>
-        <w:spacing w:after="0"/>
-        <w:rPr>
-          <w:lang w:val="nl-NL"/>
-        </w:rPr>
-      </w:pPr>
-    </w:p>
-    <w:p>
-      <w:pPr>
-        <w:pStyle w:val="Kop2"/>
-        <w:rPr>
-          <w:lang w:val="nl-NL"/>
-        </w:rPr>
-      </w:pPr>
-      <w:bookmarkStart w:id="17" w:name="_Toc451415654"/>
-      <w:proofErr w:type="spellStart"/>
-      <w:r>
-        <w:rPr>
-          <w:lang w:val="nl-NL"/>
-        </w:rPr>
-        <w:t>Marouane</w:t>
-      </w:r>
-      <w:proofErr w:type="spellEnd"/>
-      <w:r>
-        <w:rPr>
-          <w:lang w:val="nl-NL"/>
-        </w:rPr>
-        <w:t xml:space="preserve"> </w:t>
-      </w:r>
-      <w:proofErr w:type="spellStart"/>
-      <w:r>
-        <w:rPr>
-          <w:lang w:val="nl-NL"/>
-        </w:rPr>
-        <w:t>Amlal</w:t>
-      </w:r>
-      <w:bookmarkEnd w:id="17"/>
-      <w:proofErr w:type="spellEnd"/>
-    </w:p>
-    <w:p>
-      <w:pPr>
-        <w:spacing w:after="0"/>
-        <w:rPr>
           <w:b/>
-          <w:lang w:val="en-US"/>
-        </w:rPr>
-      </w:pPr>
-      <w:proofErr w:type="spellStart"/>
+          <w:lang w:val="nl-NL"/>
+        </w:rPr>
+      </w:pPr>
       <w:r>
         <w:rPr>
           <w:b/>
-          <w:lang w:val="en-US"/>
-        </w:rPr>
-        <w:t>Mijn</w:t>
-      </w:r>
-      <w:proofErr w:type="spellEnd"/>
-      <w:r>
-        <w:rPr>
-          <w:b/>
-          <w:lang w:val="en-US"/>
-        </w:rPr>
-        <w:t xml:space="preserve"> </w:t>
-      </w:r>
-      <w:proofErr w:type="spellStart"/>
-      <w:r>
-        <w:rPr>
-          <w:b/>
-          <w:lang w:val="en-US"/>
-        </w:rPr>
-        <w:t>sterke</w:t>
-      </w:r>
-      <w:proofErr w:type="spellEnd"/>
-      <w:r>
-        <w:rPr>
-          <w:b/>
-          <w:lang w:val="en-US"/>
-        </w:rPr>
-        <w:t xml:space="preserve"> </w:t>
-      </w:r>
-      <w:proofErr w:type="spellStart"/>
-      <w:r>
-        <w:rPr>
-          <w:b/>
-          <w:lang w:val="en-US"/>
-        </w:rPr>
-        <w:t>punten</w:t>
-      </w:r>
-      <w:proofErr w:type="spellEnd"/>
-      <w:r>
-        <w:rPr>
-          <w:b/>
-          <w:lang w:val="en-US"/>
-        </w:rPr>
-        <w:t>:</w:t>
+          <w:lang w:val="nl-NL"/>
+        </w:rPr>
+        <w:t>Mijn sterke punten:</w:t>
       </w:r>
     </w:p>
     <w:p>
@@ -8526,14 +8486,229 @@
           <w:lang w:val="nl-NL"/>
         </w:rPr>
       </w:pPr>
-      <w:bookmarkStart w:id="18" w:name="_Toc451415655"/>
+      <w:bookmarkStart w:id="17" w:name="_Toc451415655"/>
       <w:r>
         <w:rPr>
           <w:lang w:val="nl-NL"/>
         </w:rPr>
         <w:t>Stef van der Graaf</w:t>
       </w:r>
-      <w:bookmarkEnd w:id="18"/>
+      <w:bookmarkEnd w:id="17"/>
+    </w:p>
+    <w:p>
+      <w:pPr>
+        <w:rPr>
+          <w:lang w:val="nl-NL"/>
+        </w:rPr>
+      </w:pPr>
+      <w:r>
+        <w:rPr>
+          <w:lang w:val="nl-NL"/>
+        </w:rPr>
+        <w:t>Sterke punten:</w:t>
+      </w:r>
+    </w:p>
+    <w:p>
+      <w:pPr>
+        <w:pStyle w:val="Lijstalinea"/>
+        <w:numPr>
+          <w:ilvl w:val="0"/>
+          <w:numId w:val="5"/>
+        </w:numPr>
+        <w:suppressAutoHyphens/>
+        <w:autoSpaceDN w:val="0"/>
+        <w:spacing w:line="256" w:lineRule="auto"/>
+        <w:contextualSpacing w:val="0"/>
+        <w:textAlignment w:val="baseline"/>
+      </w:pPr>
+      <w:r>
+        <w:t>Kan hard werken als het nodig is</w:t>
+      </w:r>
+    </w:p>
+    <w:p>
+      <w:pPr>
+        <w:pStyle w:val="Lijstalinea"/>
+        <w:numPr>
+          <w:ilvl w:val="0"/>
+          <w:numId w:val="5"/>
+        </w:numPr>
+        <w:suppressAutoHyphens/>
+        <w:autoSpaceDN w:val="0"/>
+        <w:spacing w:line="256" w:lineRule="auto"/>
+        <w:contextualSpacing w:val="0"/>
+        <w:textAlignment w:val="baseline"/>
+      </w:pPr>
+      <w:r>
+        <w:t>Altijd een positieve instelling</w:t>
+      </w:r>
+    </w:p>
+    <w:p>
+      <w:pPr>
+        <w:pStyle w:val="Lijstalinea"/>
+        <w:numPr>
+          <w:ilvl w:val="0"/>
+          <w:numId w:val="5"/>
+        </w:numPr>
+        <w:suppressAutoHyphens/>
+        <w:autoSpaceDN w:val="0"/>
+        <w:spacing w:line="256" w:lineRule="auto"/>
+        <w:contextualSpacing w:val="0"/>
+        <w:textAlignment w:val="baseline"/>
+      </w:pPr>
+      <w:r>
+        <w:t>Voorkennis op Database gecombineerd met Java</w:t>
+      </w:r>
+    </w:p>
+    <w:p>
+      <w:pPr>
+        <w:rPr>
+          <w:lang w:val="nl-NL"/>
+        </w:rPr>
+      </w:pPr>
+      <w:r>
+        <w:rPr>
+          <w:lang w:val="nl-NL"/>
+        </w:rPr>
+        <w:t>Zwakke punten:</w:t>
+      </w:r>
+    </w:p>
+    <w:p>
+      <w:pPr>
+        <w:pStyle w:val="Lijstalinea"/>
+        <w:numPr>
+          <w:ilvl w:val="0"/>
+          <w:numId w:val="6"/>
+        </w:numPr>
+        <w:suppressAutoHyphens/>
+        <w:autoSpaceDN w:val="0"/>
+        <w:spacing w:line="256" w:lineRule="auto"/>
+        <w:contextualSpacing w:val="0"/>
+        <w:textAlignment w:val="baseline"/>
+      </w:pPr>
+      <w:r>
+        <w:t>Slecht in plannen</w:t>
+      </w:r>
+    </w:p>
+    <w:p>
+      <w:pPr>
+        <w:pStyle w:val="Lijstalinea"/>
+        <w:numPr>
+          <w:ilvl w:val="0"/>
+          <w:numId w:val="6"/>
+        </w:numPr>
+        <w:suppressAutoHyphens/>
+        <w:autoSpaceDN w:val="0"/>
+        <w:spacing w:line="256" w:lineRule="auto"/>
+        <w:contextualSpacing w:val="0"/>
+        <w:textAlignment w:val="baseline"/>
+      </w:pPr>
+      <w:r>
+        <w:t>Slecht in vroeg opstaan</w:t>
+      </w:r>
+    </w:p>
+    <w:p>
+      <w:pPr>
+        <w:pStyle w:val="Lijstalinea"/>
+        <w:numPr>
+          <w:ilvl w:val="0"/>
+          <w:numId w:val="6"/>
+        </w:numPr>
+        <w:suppressAutoHyphens/>
+        <w:autoSpaceDN w:val="0"/>
+        <w:spacing w:line="256" w:lineRule="auto"/>
+        <w:contextualSpacing w:val="0"/>
+        <w:textAlignment w:val="baseline"/>
+      </w:pPr>
+      <w:r>
+        <w:t>Motivatie nodig om hard te werken</w:t>
+      </w:r>
+    </w:p>
+    <w:p>
+      <w:pPr>
+        <w:rPr>
+          <w:lang w:val="nl-NL"/>
+        </w:rPr>
+      </w:pPr>
+      <w:r>
+        <w:rPr>
+          <w:lang w:val="nl-NL"/>
+        </w:rPr>
+        <w:t>Wat mij groepsgenoten van mij kunnen verwachten:</w:t>
+      </w:r>
+    </w:p>
+    <w:p>
+      <w:pPr>
+        <w:pStyle w:val="Lijstalinea"/>
+        <w:numPr>
+          <w:ilvl w:val="0"/>
+          <w:numId w:val="6"/>
+        </w:numPr>
+        <w:suppressAutoHyphens/>
+        <w:autoSpaceDN w:val="0"/>
+        <w:spacing w:line="256" w:lineRule="auto"/>
+        <w:contextualSpacing w:val="0"/>
+        <w:textAlignment w:val="baseline"/>
+      </w:pPr>
+      <w:r>
+        <w:t>Ik ben niet elke les aanwezig</w:t>
+      </w:r>
+    </w:p>
+    <w:p>
+      <w:pPr>
+        <w:pStyle w:val="Lijstalinea"/>
+        <w:numPr>
+          <w:ilvl w:val="0"/>
+          <w:numId w:val="6"/>
+        </w:numPr>
+        <w:suppressAutoHyphens/>
+        <w:autoSpaceDN w:val="0"/>
+        <w:spacing w:line="256" w:lineRule="auto"/>
+        <w:contextualSpacing w:val="0"/>
+        <w:textAlignment w:val="baseline"/>
+      </w:pPr>
+      <w:r>
+        <w:lastRenderedPageBreak/>
+        <w:t>Ik sta open om bijna elk onderdeel op mij te pakken</w:t>
+      </w:r>
+    </w:p>
+    <w:p>
+      <w:pPr>
+        <w:rPr>
+          <w:lang w:val="nl-NL"/>
+        </w:rPr>
+      </w:pPr>
+      <w:r>
+        <w:rPr>
+          <w:lang w:val="nl-NL"/>
+        </w:rPr>
+        <w:t>Ik werk het liefst op school, dan heb ik minder afleiding en kan ik beter en sneller werken.</w:t>
+      </w:r>
+    </w:p>
+    <w:p>
+      <w:pPr>
+        <w:rPr>
+          <w:lang w:val="nl-NL"/>
+        </w:rPr>
+      </w:pPr>
+      <w:r>
+        <w:rPr>
+          <w:lang w:val="nl-NL"/>
+        </w:rPr>
+        <w:t>Daarnaast heb ik s ’avonds weinig vrije tijd om thuis nog aan het project te werken i.v.m. werk, sporten etc.</w:t>
+      </w:r>
+    </w:p>
+    <w:p>
+      <w:pPr>
+        <w:rPr>
+          <w:lang w:val="nl-NL"/>
+        </w:rPr>
+      </w:pPr>
+      <w:r>
+        <w:rPr>
+          <w:lang w:val="nl-NL"/>
+        </w:rPr>
+        <w:t>Ik verwacht van onze samenwerking dat iedereen een even groot deel op zich pakt en dat iedereen zich houdt aan de gemaakte planning. Als de planning niet gehaald kan worden, moet die persoon dit op tijd melden, zodat we hier een oplossing voor kunnen verzinnen.</w:t>
+      </w:r>
     </w:p>
     <w:p>
       <w:pPr>
@@ -8566,7 +8741,7 @@
           <w:lang w:val="nl-NL"/>
         </w:rPr>
       </w:pPr>
-      <w:bookmarkStart w:id="19" w:name="_Toc451415656"/>
+      <w:bookmarkStart w:id="18" w:name="_Toc451415656"/>
       <w:r>
         <w:rPr>
           <w:lang w:val="nl-NL"/>
@@ -8574,7 +8749,7 @@
         <w:lastRenderedPageBreak/>
         <w:t>Joris Willig</w:t>
       </w:r>
-      <w:bookmarkEnd w:id="19"/>
+      <w:bookmarkEnd w:id="18"/>
     </w:p>
     <w:p>
       <w:pPr>
@@ -8651,6 +8826,8 @@
         <w:pStyle w:val="Lijstalinea"/>
         <w:spacing w:after="0" w:line="240" w:lineRule="auto"/>
       </w:pPr>
+      <w:bookmarkStart w:id="19" w:name="_GoBack"/>
+      <w:bookmarkEnd w:id="19"/>
     </w:p>
     <w:p>
       <w:pPr>
@@ -8777,7 +8954,7 @@
 </file>
 
 <file path=word/numbering.xml><?xml version="1.0" encoding="utf-8"?>
-<w:numbering xmlns:wpc="http://schemas.microsoft.com/office/word/2010/wordprocessingCanvas" xmlns:cx="http://schemas.microsoft.com/office/drawing/2014/chartex" xmlns:cx1="http://schemas.microsoft.com/office/drawing/2015/9/8/chartex" xmlns:mc="http://schemas.openxmlformats.org/markup-compatibility/2006" xmlns:o="urn:schemas-microsoft-com:office:office" xmlns:r="http://schemas.openxmlformats.org/officeDocument/2006/relationships" xmlns:m="http://schemas.openxmlformats.org/officeDocument/2006/math" xmlns:v="urn:schemas-microsoft-com:vml" xmlns:wp14="http://schemas.microsoft.com/office/word/2010/wordprocessingDrawing" xmlns:wp="http://schemas.openxmlformats.org/drawingml/2006/wordprocessingDrawing" xmlns:w10="urn:schemas-microsoft-com:office:word" xmlns:w="http://schemas.openxmlformats.org/wordprocessingml/2006/main" xmlns:w14="http://schemas.microsoft.com/office/word/2010/wordml" xmlns:w15="http://schemas.microsoft.com/office/word/2012/wordml" xmlns:w16se="http://schemas.microsoft.com/office/word/2015/wordml/symex" xmlns:wpg="http://schemas.microsoft.com/office/word/2010/wordprocessingGroup" xmlns:wpi="http://schemas.microsoft.com/office/word/2010/wordprocessingInk" xmlns:wne="http://schemas.microsoft.com/office/word/2006/wordml" xmlns:wps="http://schemas.microsoft.com/office/word/2010/wordprocessingShape" mc:Ignorable="w14 w15 w16se wp14">
+<w:numbering xmlns:wpc="http://schemas.microsoft.com/office/word/2010/wordprocessingCanvas" xmlns:cx="http://schemas.microsoft.com/office/drawing/2014/chartex" xmlns:cx1="http://schemas.microsoft.com/office/drawing/2015/9/8/chartex" xmlns:cx2="http://schemas.microsoft.com/office/drawing/2015/10/21/chartex" xmlns:mc="http://schemas.openxmlformats.org/markup-compatibility/2006" xmlns:o="urn:schemas-microsoft-com:office:office" xmlns:r="http://schemas.openxmlformats.org/officeDocument/2006/relationships" xmlns:m="http://schemas.openxmlformats.org/officeDocument/2006/math" xmlns:v="urn:schemas-microsoft-com:vml" xmlns:wp14="http://schemas.microsoft.com/office/word/2010/wordprocessingDrawing" xmlns:wp="http://schemas.openxmlformats.org/drawingml/2006/wordprocessingDrawing" xmlns:w10="urn:schemas-microsoft-com:office:word" xmlns:w="http://schemas.openxmlformats.org/wordprocessingml/2006/main" xmlns:w14="http://schemas.microsoft.com/office/word/2010/wordml" xmlns:w15="http://schemas.microsoft.com/office/word/2012/wordml" xmlns:w16se="http://schemas.microsoft.com/office/word/2015/wordml/symex" xmlns:wpg="http://schemas.microsoft.com/office/word/2010/wordprocessingGroup" xmlns:wpi="http://schemas.microsoft.com/office/word/2010/wordprocessingInk" xmlns:wne="http://schemas.microsoft.com/office/word/2006/wordml" xmlns:wps="http://schemas.microsoft.com/office/word/2010/wordprocessingShape" mc:Ignorable="w14 w15 w16se wp14">
   <w:abstractNum w:abstractNumId="0" w15:restartNumberingAfterBreak="0">
     <w:nsid w:val="1F1A6844"/>
     <w:multiLevelType w:val="hybridMultilevel"/>
@@ -9003,6 +9180,214 @@
     </w:lvl>
   </w:abstractNum>
   <w:abstractNum w:abstractNumId="2" w15:restartNumberingAfterBreak="0">
+    <w:nsid w:val="375C05C3"/>
+    <w:multiLevelType w:val="multilevel"/>
+    <w:tmpl w:val="690EDA14"/>
+    <w:lvl w:ilvl="0">
+      <w:numFmt w:val="bullet"/>
+      <w:lvlText w:val="-"/>
+      <w:lvlJc w:val="left"/>
+      <w:pPr>
+        <w:ind w:left="720" w:hanging="360"/>
+      </w:pPr>
+      <w:rPr>
+        <w:rFonts w:ascii="Calibri" w:eastAsia="Calibri" w:hAnsi="Calibri" w:cs="Times New Roman"/>
+      </w:rPr>
+    </w:lvl>
+    <w:lvl w:ilvl="1">
+      <w:numFmt w:val="bullet"/>
+      <w:lvlText w:val="o"/>
+      <w:lvlJc w:val="left"/>
+      <w:pPr>
+        <w:ind w:left="1440" w:hanging="360"/>
+      </w:pPr>
+      <w:rPr>
+        <w:rFonts w:ascii="Courier New" w:hAnsi="Courier New" w:cs="Courier New"/>
+      </w:rPr>
+    </w:lvl>
+    <w:lvl w:ilvl="2">
+      <w:numFmt w:val="bullet"/>
+      <w:lvlText w:val=""/>
+      <w:lvlJc w:val="left"/>
+      <w:pPr>
+        <w:ind w:left="2160" w:hanging="360"/>
+      </w:pPr>
+      <w:rPr>
+        <w:rFonts w:ascii="Wingdings" w:hAnsi="Wingdings"/>
+      </w:rPr>
+    </w:lvl>
+    <w:lvl w:ilvl="3">
+      <w:numFmt w:val="bullet"/>
+      <w:lvlText w:val=""/>
+      <w:lvlJc w:val="left"/>
+      <w:pPr>
+        <w:ind w:left="2880" w:hanging="360"/>
+      </w:pPr>
+      <w:rPr>
+        <w:rFonts w:ascii="Symbol" w:hAnsi="Symbol"/>
+      </w:rPr>
+    </w:lvl>
+    <w:lvl w:ilvl="4">
+      <w:numFmt w:val="bullet"/>
+      <w:lvlText w:val="o"/>
+      <w:lvlJc w:val="left"/>
+      <w:pPr>
+        <w:ind w:left="3600" w:hanging="360"/>
+      </w:pPr>
+      <w:rPr>
+        <w:rFonts w:ascii="Courier New" w:hAnsi="Courier New" w:cs="Courier New"/>
+      </w:rPr>
+    </w:lvl>
+    <w:lvl w:ilvl="5">
+      <w:numFmt w:val="bullet"/>
+      <w:lvlText w:val=""/>
+      <w:lvlJc w:val="left"/>
+      <w:pPr>
+        <w:ind w:left="4320" w:hanging="360"/>
+      </w:pPr>
+      <w:rPr>
+        <w:rFonts w:ascii="Wingdings" w:hAnsi="Wingdings"/>
+      </w:rPr>
+    </w:lvl>
+    <w:lvl w:ilvl="6">
+      <w:numFmt w:val="bullet"/>
+      <w:lvlText w:val=""/>
+      <w:lvlJc w:val="left"/>
+      <w:pPr>
+        <w:ind w:left="5040" w:hanging="360"/>
+      </w:pPr>
+      <w:rPr>
+        <w:rFonts w:ascii="Symbol" w:hAnsi="Symbol"/>
+      </w:rPr>
+    </w:lvl>
+    <w:lvl w:ilvl="7">
+      <w:numFmt w:val="bullet"/>
+      <w:lvlText w:val="o"/>
+      <w:lvlJc w:val="left"/>
+      <w:pPr>
+        <w:ind w:left="5760" w:hanging="360"/>
+      </w:pPr>
+      <w:rPr>
+        <w:rFonts w:ascii="Courier New" w:hAnsi="Courier New" w:cs="Courier New"/>
+      </w:rPr>
+    </w:lvl>
+    <w:lvl w:ilvl="8">
+      <w:numFmt w:val="bullet"/>
+      <w:lvlText w:val=""/>
+      <w:lvlJc w:val="left"/>
+      <w:pPr>
+        <w:ind w:left="6480" w:hanging="360"/>
+      </w:pPr>
+      <w:rPr>
+        <w:rFonts w:ascii="Wingdings" w:hAnsi="Wingdings"/>
+      </w:rPr>
+    </w:lvl>
+  </w:abstractNum>
+  <w:abstractNum w:abstractNumId="3" w15:restartNumberingAfterBreak="0">
+    <w:nsid w:val="47110A76"/>
+    <w:multiLevelType w:val="multilevel"/>
+    <w:tmpl w:val="010681D2"/>
+    <w:lvl w:ilvl="0">
+      <w:numFmt w:val="bullet"/>
+      <w:lvlText w:val="-"/>
+      <w:lvlJc w:val="left"/>
+      <w:pPr>
+        <w:ind w:left="720" w:hanging="360"/>
+      </w:pPr>
+      <w:rPr>
+        <w:rFonts w:ascii="Calibri" w:eastAsia="Calibri" w:hAnsi="Calibri" w:cs="Times New Roman"/>
+      </w:rPr>
+    </w:lvl>
+    <w:lvl w:ilvl="1">
+      <w:numFmt w:val="bullet"/>
+      <w:lvlText w:val="o"/>
+      <w:lvlJc w:val="left"/>
+      <w:pPr>
+        <w:ind w:left="1440" w:hanging="360"/>
+      </w:pPr>
+      <w:rPr>
+        <w:rFonts w:ascii="Courier New" w:hAnsi="Courier New" w:cs="Courier New"/>
+      </w:rPr>
+    </w:lvl>
+    <w:lvl w:ilvl="2">
+      <w:numFmt w:val="bullet"/>
+      <w:lvlText w:val=""/>
+      <w:lvlJc w:val="left"/>
+      <w:pPr>
+        <w:ind w:left="2160" w:hanging="360"/>
+      </w:pPr>
+      <w:rPr>
+        <w:rFonts w:ascii="Wingdings" w:hAnsi="Wingdings"/>
+      </w:rPr>
+    </w:lvl>
+    <w:lvl w:ilvl="3">
+      <w:numFmt w:val="bullet"/>
+      <w:lvlText w:val=""/>
+      <w:lvlJc w:val="left"/>
+      <w:pPr>
+        <w:ind w:left="2880" w:hanging="360"/>
+      </w:pPr>
+      <w:rPr>
+        <w:rFonts w:ascii="Symbol" w:hAnsi="Symbol"/>
+      </w:rPr>
+    </w:lvl>
+    <w:lvl w:ilvl="4">
+      <w:numFmt w:val="bullet"/>
+      <w:lvlText w:val="o"/>
+      <w:lvlJc w:val="left"/>
+      <w:pPr>
+        <w:ind w:left="3600" w:hanging="360"/>
+      </w:pPr>
+      <w:rPr>
+        <w:rFonts w:ascii="Courier New" w:hAnsi="Courier New" w:cs="Courier New"/>
+      </w:rPr>
+    </w:lvl>
+    <w:lvl w:ilvl="5">
+      <w:numFmt w:val="bullet"/>
+      <w:lvlText w:val=""/>
+      <w:lvlJc w:val="left"/>
+      <w:pPr>
+        <w:ind w:left="4320" w:hanging="360"/>
+      </w:pPr>
+      <w:rPr>
+        <w:rFonts w:ascii="Wingdings" w:hAnsi="Wingdings"/>
+      </w:rPr>
+    </w:lvl>
+    <w:lvl w:ilvl="6">
+      <w:numFmt w:val="bullet"/>
+      <w:lvlText w:val=""/>
+      <w:lvlJc w:val="left"/>
+      <w:pPr>
+        <w:ind w:left="5040" w:hanging="360"/>
+      </w:pPr>
+      <w:rPr>
+        <w:rFonts w:ascii="Symbol" w:hAnsi="Symbol"/>
+      </w:rPr>
+    </w:lvl>
+    <w:lvl w:ilvl="7">
+      <w:numFmt w:val="bullet"/>
+      <w:lvlText w:val="o"/>
+      <w:lvlJc w:val="left"/>
+      <w:pPr>
+        <w:ind w:left="5760" w:hanging="360"/>
+      </w:pPr>
+      <w:rPr>
+        <w:rFonts w:ascii="Courier New" w:hAnsi="Courier New" w:cs="Courier New"/>
+      </w:rPr>
+    </w:lvl>
+    <w:lvl w:ilvl="8">
+      <w:numFmt w:val="bullet"/>
+      <w:lvlText w:val=""/>
+      <w:lvlJc w:val="left"/>
+      <w:pPr>
+        <w:ind w:left="6480" w:hanging="360"/>
+      </w:pPr>
+      <w:rPr>
+        <w:rFonts w:ascii="Wingdings" w:hAnsi="Wingdings"/>
+      </w:rPr>
+    </w:lvl>
+  </w:abstractNum>
+  <w:abstractNum w:abstractNumId="4" w15:restartNumberingAfterBreak="0">
     <w:nsid w:val="5EA17EDF"/>
     <w:multiLevelType w:val="hybridMultilevel"/>
     <w:tmpl w:val="6D245F22"/>
@@ -9114,7 +9499,7 @@
       </w:rPr>
     </w:lvl>
   </w:abstractNum>
-  <w:abstractNum w:abstractNumId="3" w15:restartNumberingAfterBreak="0">
+  <w:abstractNum w:abstractNumId="5" w15:restartNumberingAfterBreak="0">
     <w:nsid w:val="79174B48"/>
     <w:multiLevelType w:val="hybridMultilevel"/>
     <w:tmpl w:val="F7589AC4"/>
@@ -9230,13 +9615,19 @@
     <w:abstractNumId w:val="0"/>
   </w:num>
   <w:num w:numId="2">
-    <w:abstractNumId w:val="3"/>
+    <w:abstractNumId w:val="5"/>
   </w:num>
   <w:num w:numId="3">
     <w:abstractNumId w:val="1"/>
   </w:num>
   <w:num w:numId="4">
+    <w:abstractNumId w:val="4"/>
+  </w:num>
+  <w:num w:numId="5">
     <w:abstractNumId w:val="2"/>
+  </w:num>
+  <w:num w:numId="6">
+    <w:abstractNumId w:val="3"/>
   </w:num>
 </w:numbering>
 </file>
@@ -9258,7 +9649,7 @@
       </w:pPr>
     </w:pPrDefault>
   </w:docDefaults>
-  <w:latentStyles w:defLockedState="0" w:defUIPriority="99" w:defSemiHidden="0" w:defUnhideWhenUsed="0" w:defQFormat="0" w:count="371">
+  <w:latentStyles w:defLockedState="0" w:defUIPriority="99" w:defSemiHidden="0" w:defUnhideWhenUsed="0" w:defQFormat="0" w:count="372">
     <w:lsdException w:name="Normal" w:uiPriority="0" w:qFormat="1"/>
     <w:lsdException w:name="heading 1" w:uiPriority="9" w:qFormat="1"/>
     <w:lsdException w:name="heading 2" w:semiHidden="1" w:uiPriority="9" w:unhideWhenUsed="1" w:qFormat="1"/>
@@ -9364,7 +9755,6 @@
     <w:lsdException w:name="HTML Sample" w:semiHidden="1" w:unhideWhenUsed="1"/>
     <w:lsdException w:name="HTML Typewriter" w:semiHidden="1" w:unhideWhenUsed="1"/>
     <w:lsdException w:name="HTML Variable" w:semiHidden="1" w:unhideWhenUsed="1"/>
-    <w:lsdException w:name="Normal Table" w:semiHidden="1" w:unhideWhenUsed="1"/>
     <w:lsdException w:name="annotation subject" w:semiHidden="1" w:unhideWhenUsed="1"/>
     <w:lsdException w:name="No List" w:semiHidden="1" w:unhideWhenUsed="1"/>
     <w:lsdException w:name="Outline List 1" w:semiHidden="1" w:unhideWhenUsed="1"/>
@@ -9411,10 +9801,8 @@
     <w:lsdException w:name="Table Subtle 2" w:semiHidden="1" w:unhideWhenUsed="1"/>
     <w:lsdException w:name="Table Web 1" w:semiHidden="1" w:unhideWhenUsed="1"/>
     <w:lsdException w:name="Table Web 2" w:semiHidden="1" w:unhideWhenUsed="1"/>
-    <w:lsdException w:name="Table Web 3" w:semiHidden="1" w:unhideWhenUsed="1"/>
     <w:lsdException w:name="Balloon Text" w:semiHidden="1" w:unhideWhenUsed="1"/>
     <w:lsdException w:name="Table Grid" w:uiPriority="39"/>
-    <w:lsdException w:name="Table Theme" w:semiHidden="1" w:unhideWhenUsed="1"/>
     <w:lsdException w:name="Placeholder Text" w:semiHidden="1"/>
     <w:lsdException w:name="No Spacing" w:uiPriority="1" w:qFormat="1"/>
     <w:lsdException w:name="Light Shading" w:uiPriority="60"/>
@@ -9438,7 +9826,7 @@
     <w:lsdException w:name="Medium Shading 2 Accent 1" w:uiPriority="64"/>
     <w:lsdException w:name="Medium List 1 Accent 1" w:uiPriority="65"/>
     <w:lsdException w:name="Revision" w:semiHidden="1"/>
-    <w:lsdException w:name="List Paragraph" w:uiPriority="34" w:qFormat="1"/>
+    <w:lsdException w:name="List Paragraph" w:uiPriority="0" w:qFormat="1"/>
     <w:lsdException w:name="Quote" w:uiPriority="29" w:qFormat="1"/>
     <w:lsdException w:name="Intense Quote" w:uiPriority="30" w:qFormat="1"/>
     <w:lsdException w:name="Medium List 2 Accent 1" w:uiPriority="66"/>
@@ -9630,6 +10018,7 @@
     <w:lsdException w:name="List Table 5 Dark Accent 6" w:uiPriority="50"/>
     <w:lsdException w:name="List Table 6 Colorful Accent 6" w:uiPriority="51"/>
     <w:lsdException w:name="List Table 7 Colorful Accent 6" w:uiPriority="52"/>
+    <w:lsdException w:name="Mention" w:semiHidden="1" w:unhideWhenUsed="1"/>
   </w:latentStyles>
   <w:style w:type="paragraph" w:default="1" w:styleId="Standaard">
     <w:name w:val="Normal"/>
@@ -9734,7 +10123,6 @@
   <w:style w:type="paragraph" w:styleId="Lijstalinea">
     <w:name w:val="List Paragraph"/>
     <w:basedOn w:val="Standaard"/>
-    <w:uiPriority w:val="34"/>
     <w:qFormat/>
     <w:rsid w:val="004F1FC8"/>
     <w:pPr>
@@ -10120,7 +10508,7 @@
 </file>
 
 <file path=customXml/itemProps1.xml><?xml version="1.0" encoding="utf-8"?>
-<ds:datastoreItem xmlns:ds="http://schemas.openxmlformats.org/officeDocument/2006/customXml" ds:itemID="{16505E80-CD5C-4B75-91A3-9BE889C0A4FE}">
+<ds:datastoreItem xmlns:ds="http://schemas.openxmlformats.org/officeDocument/2006/customXml" ds:itemID="{EB5FE8BE-77A0-46BE-8D9D-4C60BDAECF3E}">
   <ds:schemaRefs>
     <ds:schemaRef ds:uri="http://schemas.openxmlformats.org/officeDocument/2006/bibliography"/>
   </ds:schemaRefs>

</xml_diff>